<commit_message>
《Cooker's Adventure》 update & Amy Tan 找到自己的声音
</commit_message>
<xml_diff>
--- a/exercises/docs/Cooker'sAdventure.docx
+++ b/exercises/docs/Cooker'sAdventure.docx
@@ -20,7 +20,7 @@
           <w:iCs/>
           <w:i/>
         </w:rPr>
-        <w:t xml:space="preserve">BAWC</w:t>
+        <w:t xml:space="preserve">BAWC 2841</w:t>
       </w:r>
     </w:p>
     <w:bookmarkStart w:id="21" w:name="库克的冒险"/>
@@ -432,13 +432,313 @@
         <w:t xml:space="preserve">“</w:t>
       </w:r>
       <w:r>
-        <w:t xml:space="preserve">你就是那个甘道夫？</w:t>
-      </w:r>
-      <w:r>
-        <w:t xml:space="preserve">”</w:t>
-      </w:r>
-      <w:r>
-        <w:t xml:space="preserve">，库克的记忆突然打开，“”</w:t>
+        <w:t xml:space="preserve">你就是那个甘道夫？巫师甘道夫？</w:t>
+      </w:r>
+      <w:r>
+        <w:t xml:space="preserve">”</w:t>
+      </w:r>
+      <w:r>
+        <w:t xml:space="preserve">，库克的记忆突然打开，</w:t>
+      </w:r>
+      <w:r>
+        <w:t xml:space="preserve">“</w:t>
+      </w:r>
+      <w:r>
+        <w:t xml:space="preserve">那个有着无数传奇经历，足迹踏遍整个大陆的甘道夫？那个有讲不完的故事：精灵，巨兽，兽人，的甘道夫？那个和兽人搏斗，曾经带领夸克族战胜3000兽人军团大军的甘道夫？那个，，，那个可以变出各种形状、颜色的烟花的甘道夫？哈，那烟花真是绝了，没人能让烟花如此巨大，如此变化多端，我还记得，真的记得！</w:t>
+      </w:r>
+      <w:r>
+        <w:t xml:space="preserve">”</w:t>
+      </w:r>
+      <w:r>
+        <w:t xml:space="preserve">库克说的完全忘我，</w:t>
+      </w:r>
+      <w:r>
+        <w:t xml:space="preserve">“</w:t>
+      </w:r>
+      <w:r>
+        <w:t xml:space="preserve">哦，对了，那条巨龙，腾空而起，在天上转过三圈，然后挥动着巨爪，闪烁的南瓜大的眼睛，从宴会的草地上呼啸而过，接着又再次冲上天际，最后停在最高点突然爆炸，变成千万条五色斑斓的小鱼向四面八方散开。啊，我的天，那时我才五岁，可是我真的记得！</w:t>
+      </w:r>
+      <w:r>
+        <w:t xml:space="preserve">”</w:t>
+      </w:r>
+      <w:r>
+        <w:t xml:space="preserve">库克越来越动情，即使是大白天，他仿佛能在天上看到那条巨龙。</w:t>
+      </w:r>
+    </w:p>
+    <w:p>
+      <w:pPr>
+        <w:pStyle w:val="a0"/>
+      </w:pPr>
+      <w:r>
+        <w:t xml:space="preserve">“</w:t>
+      </w:r>
+      <w:r>
+        <w:t xml:space="preserve">吼吼吼，你还记得！</w:t>
+      </w:r>
+      <w:r>
+        <w:t xml:space="preserve">”</w:t>
+      </w:r>
+      <w:r>
+        <w:t xml:space="preserve">甘道夫眨了眨眼睛。</w:t>
+      </w:r>
+    </w:p>
+    <w:p>
+      <w:pPr>
+        <w:pStyle w:val="a0"/>
+      </w:pPr>
+      <w:r>
+        <w:t xml:space="preserve">“</w:t>
+      </w:r>
+      <w:r>
+        <w:t xml:space="preserve">当然，哈，我太失礼了，如果没有太晚，我该请你进来，一起尝尝我的下午茶。</w:t>
+      </w:r>
+      <w:r>
+        <w:t xml:space="preserve">”</w:t>
+      </w:r>
+    </w:p>
+    <w:p>
+      <w:pPr>
+        <w:pStyle w:val="a0"/>
+      </w:pPr>
+      <w:r>
+        <w:t xml:space="preserve">“</w:t>
+      </w:r>
+      <w:r>
+        <w:t xml:space="preserve">不了，我有正事要办。</w:t>
+      </w:r>
+      <w:r>
+        <w:t xml:space="preserve">”</w:t>
+      </w:r>
+      <w:r>
+        <w:t xml:space="preserve">甘道夫用很有礼貌的表情却说出了拒绝的话。</w:t>
+      </w:r>
+    </w:p>
+    <w:p>
+      <w:pPr>
+        <w:pStyle w:val="a0"/>
+      </w:pPr>
+      <w:r>
+        <w:t xml:space="preserve">库克有点意外，因为他没预想到有人会拒绝他的下午茶。</w:t>
+      </w:r>
+    </w:p>
+    <w:p>
+      <w:pPr>
+        <w:pStyle w:val="a0"/>
+      </w:pPr>
+      <w:r>
+        <w:t xml:space="preserve">“</w:t>
+      </w:r>
+      <w:r>
+        <w:t xml:space="preserve">那，，，</w:t>
+      </w:r>
+      <w:r>
+        <w:t xml:space="preserve">”</w:t>
+      </w:r>
+      <w:r>
+        <w:t xml:space="preserve">他不知道该说什么。</w:t>
+      </w:r>
+    </w:p>
+    <w:p>
+      <w:pPr>
+        <w:pStyle w:val="a0"/>
+      </w:pPr>
+      <w:r>
+        <w:t xml:space="preserve">“</w:t>
+      </w:r>
+      <w:r>
+        <w:t xml:space="preserve">我在找一个人，我要邀请一个人，去参加一场伟大的冒险。</w:t>
+      </w:r>
+      <w:r>
+        <w:t xml:space="preserve">”</w:t>
+      </w:r>
+    </w:p>
+    <w:p>
+      <w:pPr>
+        <w:pStyle w:val="a0"/>
+      </w:pPr>
+      <w:r>
+        <w:t xml:space="preserve">听到“冒险”这两个字，库克打了个冷颤，心想甘道夫一定是搞错了。</w:t>
+      </w:r>
+    </w:p>
+    <w:p>
+      <w:pPr>
+        <w:pStyle w:val="a0"/>
+      </w:pPr>
+      <w:r>
+        <w:t xml:space="preserve">“</w:t>
+      </w:r>
+      <w:r>
+        <w:t xml:space="preserve">哈，你肯定找错地方了，水泊村可没这样的人。</w:t>
+      </w:r>
+      <w:r>
+        <w:t xml:space="preserve">”</w:t>
+      </w:r>
+    </w:p>
+    <w:p>
+      <w:pPr>
+        <w:pStyle w:val="a0"/>
+      </w:pPr>
+      <w:r>
+        <w:t xml:space="preserve">“</w:t>
+      </w:r>
+      <w:r>
+        <w:t xml:space="preserve">吼吼吼，没错，我找的人，就是你！</w:t>
+      </w:r>
+      <w:r>
+        <w:t xml:space="preserve">”</w:t>
+      </w:r>
+      <w:r>
+        <w:t xml:space="preserve">甘道夫一脸严肃。</w:t>
+      </w:r>
+    </w:p>
+    <w:p>
+      <w:pPr>
+        <w:pStyle w:val="a0"/>
+      </w:pPr>
+      <w:r>
+        <w:t xml:space="preserve">库克吓了一跳，可是脸上还装作镇定，心想：</w:t>
+      </w:r>
+      <w:r>
+        <w:t xml:space="preserve">“</w:t>
+      </w:r>
+      <w:r>
+        <w:t xml:space="preserve">这个人一定是搞错了，即使他真的是甘道夫！</w:t>
+      </w:r>
+      <w:r>
+        <w:t xml:space="preserve">”</w:t>
+      </w:r>
+    </w:p>
+    <w:p>
+      <w:pPr>
+        <w:pStyle w:val="a0"/>
+      </w:pPr>
+      <w:r>
+        <w:t xml:space="preserve">“</w:t>
+      </w:r>
+      <w:r>
+        <w:t xml:space="preserve">我可不愿意参加什么冒险，</w:t>
+      </w:r>
+      <w:r>
+        <w:t xml:space="preserve">”</w:t>
+      </w:r>
+      <w:r>
+        <w:t xml:space="preserve">库克盯着甘道夫，对方表情显然不打算轻易放弃，</w:t>
+      </w:r>
+      <w:r>
+        <w:t xml:space="preserve">“</w:t>
+      </w:r>
+      <w:r>
+        <w:t xml:space="preserve">我是认真的。</w:t>
+      </w:r>
+      <w:r>
+        <w:t xml:space="preserve">”</w:t>
+      </w:r>
+    </w:p>
+    <w:p>
+      <w:pPr>
+        <w:pStyle w:val="a0"/>
+      </w:pPr>
+      <w:r>
+        <w:t xml:space="preserve">“</w:t>
+      </w:r>
+      <w:r>
+        <w:t xml:space="preserve">吼吼吼，你刚刚讲起我的历险故事，还是那么兴致勃勃。我以为你喜欢历险。</w:t>
+      </w:r>
+      <w:r>
+        <w:t xml:space="preserve">”</w:t>
+      </w:r>
+    </w:p>
+    <w:p>
+      <w:pPr>
+        <w:pStyle w:val="a0"/>
+      </w:pPr>
+      <w:r>
+        <w:t xml:space="preserve">“</w:t>
+      </w:r>
+      <w:r>
+        <w:t xml:space="preserve">故事时一回事，让我自己去干，我可不会那么傻。</w:t>
+      </w:r>
+      <w:r>
+        <w:t xml:space="preserve">”</w:t>
+      </w:r>
+    </w:p>
+    <w:p>
+      <w:pPr>
+        <w:pStyle w:val="a0"/>
+      </w:pPr>
+      <w:r>
+        <w:t xml:space="preserve">“</w:t>
+      </w:r>
+      <w:r>
+        <w:t xml:space="preserve">你应该认真考虑下。</w:t>
+      </w:r>
+      <w:r>
+        <w:t xml:space="preserve">”</w:t>
+      </w:r>
+    </w:p>
+    <w:p>
+      <w:pPr>
+        <w:pStyle w:val="a0"/>
+      </w:pPr>
+      <w:r>
+        <w:t xml:space="preserve">“</w:t>
+      </w:r>
+      <w:r>
+        <w:t xml:space="preserve">我考虑过了，不可能！</w:t>
+      </w:r>
+      <w:r>
+        <w:t xml:space="preserve">”</w:t>
+      </w:r>
+      <w:r>
+        <w:t xml:space="preserve">库克语气坚决，可是又不想那么粗鲁，</w:t>
+      </w:r>
+      <w:r>
+        <w:t xml:space="preserve">“</w:t>
+      </w:r>
+      <w:r>
+        <w:t xml:space="preserve">可是，如果你愿意我倒是很乐意请你一起共享下午茶。</w:t>
+      </w:r>
+      <w:r>
+        <w:t xml:space="preserve">”</w:t>
+      </w:r>
+    </w:p>
+    <w:p>
+      <w:pPr>
+        <w:pStyle w:val="a0"/>
+      </w:pPr>
+      <w:r>
+        <w:t xml:space="preserve">“</w:t>
+      </w:r>
+      <w:r>
+        <w:t xml:space="preserve">吼吼吼，好啊，可是我现在还有重要的事要办，明天？</w:t>
+      </w:r>
+      <w:r>
+        <w:t xml:space="preserve">”</w:t>
+      </w:r>
+    </w:p>
+    <w:p>
+      <w:pPr>
+        <w:pStyle w:val="a0"/>
+      </w:pPr>
+      <w:r>
+        <w:t xml:space="preserve">“</w:t>
+      </w:r>
+      <w:r>
+        <w:t xml:space="preserve">那么好吧。如果，如果，没其他事，我想起来我还有事情要做。</w:t>
+      </w:r>
+      <w:r>
+        <w:t xml:space="preserve">”</w:t>
+      </w:r>
+      <w:r>
+        <w:t xml:space="preserve">没等甘道夫回答，库克就转身，头也不回的关上了门。</w:t>
+      </w:r>
+    </w:p>
+    <w:p>
+      <w:pPr>
+        <w:pStyle w:val="a0"/>
+      </w:pPr>
+      <w:r>
+        <w:t xml:space="preserve">甘道夫没有立刻走，用法杖在库克的门上画出一个标记。</w:t>
       </w:r>
     </w:p>
     <w:bookmarkEnd w:id="20"/>

</xml_diff>

<commit_message>
《Cooker's Adventure》update 第二章 结束
</commit_message>
<xml_diff>
--- a/exercises/docs/Cooker'sAdventure.docx
+++ b/exercises/docs/Cooker'sAdventure.docx
@@ -154,8 +154,16 @@
         <w:t xml:space="preserve">异鬼军团</w:t>
       </w:r>
     </w:p>
+    <w:p>
+      <w:pPr>
+        <w:pStyle w:val="a0"/>
+      </w:pPr>
+      <w:r>
+        <w:t xml:space="preserve">恶龙（多戈）</w:t>
+      </w:r>
+    </w:p>
     <w:bookmarkEnd w:id="21"/>
-    <w:bookmarkStart w:id="24" w:name="地点地理标记"/>
+    <w:bookmarkStart w:id="22" w:name="地点地理标记"/>
     <w:p>
       <w:pPr>
         <w:pStyle w:val="1"/>
@@ -204,7 +212,33 @@
         <w:t xml:space="preserve">荒野山脉-东方西部屏障</w:t>
       </w:r>
     </w:p>
-    <w:bookmarkStart w:id="22" w:name="甘道夫"/>
+    <w:bookmarkEnd w:id="22"/>
+    <w:bookmarkStart w:id="25" w:name="道具"/>
+    <w:p>
+      <w:pPr>
+        <w:pStyle w:val="1"/>
+      </w:pPr>
+      <w:r>
+        <w:t xml:space="preserve">道具</w:t>
+      </w:r>
+    </w:p>
+    <w:p>
+      <w:pPr>
+        <w:pStyle w:val="FirstParagraph"/>
+      </w:pPr>
+      <w:r>
+        <w:t xml:space="preserve">烈焰宝钻（具有魔法属性，维持恶龙的强大力量）</w:t>
+      </w:r>
+    </w:p>
+    <w:p>
+      <w:pPr>
+        <w:pStyle w:val="a0"/>
+      </w:pPr>
+      <w:r>
+        <w:t xml:space="preserve">水晶药水（治疗用）</w:t>
+      </w:r>
+    </w:p>
+    <w:bookmarkStart w:id="23" w:name="甘道夫"/>
     <w:p>
       <w:pPr>
         <w:pStyle w:val="2"/>
@@ -966,8 +1000,8 @@
         <w:t xml:space="preserve">他磕了磕烟斗，脸上一副难以置信的表情。</w:t>
       </w:r>
     </w:p>
-    <w:bookmarkEnd w:id="22"/>
-    <w:bookmarkStart w:id="23" w:name="矮人的契约"/>
+    <w:bookmarkEnd w:id="23"/>
+    <w:bookmarkStart w:id="24" w:name="矮人的契约"/>
     <w:p>
       <w:pPr>
         <w:pStyle w:val="2"/>
@@ -2364,19 +2398,268 @@
         <w:pStyle w:val="a0"/>
       </w:pPr>
       <w:r>
-        <w:t xml:space="preserve">最后，甘道夫拿出一个水晶瓶，在库克嘴上滴了一滴，他马上清醒过来。没等甘道夫像他询问或者解释什么，库克立马跑到厨房，取来半只羊腿，连餐具都没有拿，就着桌子就啃起来。红胡子在一旁看着，心里暗暗的想，他和我一样，我们肯定能处的不错。</w:t>
-      </w:r>
-    </w:p>
-    <w:p>
-      <w:pPr>
-        <w:pStyle w:val="a0"/>
-      </w:pPr>
-      <w:r>
-        <w:t xml:space="preserve">等库克吃饱，天已经全黑。</w:t>
-      </w:r>
-    </w:p>
-    <w:bookmarkEnd w:id="23"/>
+        <w:t xml:space="preserve">最后，甘道夫拿出一个水晶瓶，在库克嘴上滴了一滴，他马上睁开了眼睛。没等甘道夫像他询问或者解释什么，库克立马跑到厨房，取来半只羊腿，连餐具都没有拿，就着桌子就啃起来。红胡子在一旁看着，心里暗暗的想，他和我一样，我们肯定能处的不错。</w:t>
+      </w:r>
+    </w:p>
+    <w:p>
+      <w:pPr>
+        <w:pStyle w:val="a0"/>
+      </w:pPr>
+      <w:r>
+        <w:t xml:space="preserve">等库克吃饱，天已经全黑,透过地洞窗户，他看到对岸点起的灯光在暗蓝的小山上一闪一闪。他点起油灯，屋子里一下子亮了起来。库克还有很多疑问。</w:t>
+      </w:r>
+    </w:p>
+    <w:p>
+      <w:pPr>
+        <w:pStyle w:val="a0"/>
+      </w:pPr>
+      <w:r>
+        <w:t xml:space="preserve">“</w:t>
+      </w:r>
+      <w:r>
+        <w:t xml:space="preserve">我们有胜算吗，我是说。。。</w:t>
+      </w:r>
+      <w:r>
+        <w:t xml:space="preserve">”</w:t>
+      </w:r>
+      <w:r>
+        <w:t xml:space="preserve">库克试探的问甘道夫，他这时正坐在壁炉边，抽着手里的大烟斗。</w:t>
+      </w:r>
+    </w:p>
+    <w:p>
+      <w:pPr>
+        <w:pStyle w:val="a0"/>
+      </w:pPr>
+      <w:r>
+        <w:t xml:space="preserve">“</w:t>
+      </w:r>
+      <w:r>
+        <w:t xml:space="preserve">当然，很难！不过，</w:t>
+      </w:r>
+      <w:r>
+        <w:t xml:space="preserve">”</w:t>
+      </w:r>
+      <w:r>
+        <w:t xml:space="preserve">这时候矮人们也围了过来，橡果木站在最前面。甘道夫继续说道：</w:t>
+      </w:r>
+    </w:p>
+    <w:p>
+      <w:pPr>
+        <w:pStyle w:val="a0"/>
+      </w:pPr>
+      <w:r>
+        <w:t xml:space="preserve">“</w:t>
+      </w:r>
+      <w:r>
+        <w:t xml:space="preserve">我们如果正面去和恶龙战斗，会输的很惨。可是，如果先得到烈焰宝钻，恶龙的力量会被削弱。那时候，我们的战斗才会更有把握。</w:t>
+      </w:r>
+      <w:r>
+        <w:t xml:space="preserve">”</w:t>
+      </w:r>
+    </w:p>
+    <w:p>
+      <w:pPr>
+        <w:pStyle w:val="a0"/>
+      </w:pPr>
+      <w:r>
+        <w:t xml:space="preserve">听到甘道夫的话，矮人们泄气了，因为他们都听说过烈焰宝钻。但他们并不知道宝钻的位置，因为雾山太大，任何地方都可能是恶龙的藏宝地。当然，并不能说甘道夫的信息没有价值，以前他们只知道宝钻的价值不菲，可是没人知道宝钻和恶龙力量的关系。现在，他们至少是朝着目标前进了一小步。所以，橡果木提出了那个库克也想知道的问题：</w:t>
+      </w:r>
+    </w:p>
+    <w:p>
+      <w:pPr>
+        <w:pStyle w:val="a0"/>
+      </w:pPr>
+      <w:r>
+        <w:t xml:space="preserve">“</w:t>
+      </w:r>
+      <w:r>
+        <w:t xml:space="preserve">那么，我们去哪里找到这个烈焰宝钻呢？</w:t>
+      </w:r>
+      <w:r>
+        <w:t xml:space="preserve">”</w:t>
+      </w:r>
+    </w:p>
+    <w:p>
+      <w:pPr>
+        <w:pStyle w:val="a0"/>
+      </w:pPr>
+      <w:r>
+        <w:t xml:space="preserve">“</w:t>
+      </w:r>
+      <w:r>
+        <w:t xml:space="preserve">这我也不清楚！</w:t>
+      </w:r>
+      <w:r>
+        <w:t xml:space="preserve">”</w:t>
+      </w:r>
+    </w:p>
+    <w:p>
+      <w:pPr>
+        <w:pStyle w:val="a0"/>
+      </w:pPr>
+      <w:r>
+        <w:t xml:space="preserve">甘道夫的回答让所有矮人齐吁了一口气，他们以为甘道夫无所不知。洛克插了一句：</w:t>
+      </w:r>
+    </w:p>
+    <w:p>
+      <w:pPr>
+        <w:pStyle w:val="a0"/>
+      </w:pPr>
+      <w:r>
+        <w:t xml:space="preserve">“</w:t>
+      </w:r>
+      <w:r>
+        <w:t xml:space="preserve">那我们又像无头苍蝇一样喽！</w:t>
+      </w:r>
+      <w:r>
+        <w:t xml:space="preserve">”</w:t>
+      </w:r>
+      <w:r>
+        <w:t xml:space="preserve">他说的正是大家的担忧。</w:t>
+      </w:r>
+    </w:p>
+    <w:p>
+      <w:pPr>
+        <w:pStyle w:val="a0"/>
+      </w:pPr>
+      <w:r>
+        <w:t xml:space="preserve">“</w:t>
+      </w:r>
+      <w:r>
+        <w:t xml:space="preserve">恐怕只能是这样，不过，</w:t>
+      </w:r>
+      <w:r>
+        <w:t xml:space="preserve">”</w:t>
+      </w:r>
+      <w:r>
+        <w:t xml:space="preserve">大家摒住呼吸，因为甘道夫每次说“不过”的时候事情总会有转机，</w:t>
+      </w:r>
+      <w:r>
+        <w:t xml:space="preserve">“</w:t>
+      </w:r>
+      <w:r>
+        <w:t xml:space="preserve">你们看看这个！</w:t>
+      </w:r>
+      <w:r>
+        <w:t xml:space="preserve">”</w:t>
+      </w:r>
+    </w:p>
+    <w:p>
+      <w:pPr>
+        <w:pStyle w:val="a0"/>
+      </w:pPr>
+      <w:r>
+        <w:t xml:space="preserve">他从怀里掏出一张羊皮纸。库克从羊皮纸的背面看到基团红褐色的印记，阳光透过羊皮纸上的破洞打在大圆桌上。他把这张纸铺在圆桌中间，这是一张地图。</w:t>
+      </w:r>
+    </w:p>
+    <w:p>
+      <w:pPr>
+        <w:pStyle w:val="a0"/>
+      </w:pPr>
+      <w:r>
+        <w:t xml:space="preserve">“</w:t>
+      </w:r>
+      <w:r>
+        <w:t xml:space="preserve">不久前，我得到这张地图。当然，这花了我不小的代价。你看这里！</w:t>
+      </w:r>
+      <w:r>
+        <w:t xml:space="preserve">”</w:t>
+      </w:r>
+      <w:r>
+        <w:t xml:space="preserve">甘道夫用法杖指向地图上的一个小门的标记。</w:t>
+      </w:r>
+    </w:p>
+    <w:p>
+      <w:pPr>
+        <w:pStyle w:val="a0"/>
+      </w:pPr>
+      <w:r>
+        <w:t xml:space="preserve">“</w:t>
+      </w:r>
+      <w:r>
+        <w:t xml:space="preserve">这是一个密室？</w:t>
+      </w:r>
+      <w:r>
+        <w:t xml:space="preserve">”</w:t>
+      </w:r>
+      <w:r>
+        <w:t xml:space="preserve">白胡子麦克斯说道。</w:t>
+      </w:r>
+    </w:p>
+    <w:p>
+      <w:pPr>
+        <w:pStyle w:val="a0"/>
+      </w:pPr>
+      <w:r>
+        <w:t xml:space="preserve">“</w:t>
+      </w:r>
+      <w:r>
+        <w:t xml:space="preserve">没错，这是旧厄斯曼没有的新标记，据传是多戈用来藏最重要的珍宝的地方，既然是最重要的珍宝，那自然有可能是烈焰宝钻，据我所知，多戈没有比它更宝贵的东西了。</w:t>
+      </w:r>
+      <w:r>
+        <w:t xml:space="preserve">”</w:t>
+      </w:r>
+    </w:p>
+    <w:p>
+      <w:pPr>
+        <w:pStyle w:val="a0"/>
+      </w:pPr>
+      <w:r>
+        <w:t xml:space="preserve">甘道夫的话，无疑给了矮人们很大的信心。他们个个喜形于色，两个米尼斯甚至抱在一起在地上打滚。橡果木咳嗽一声，才让两人冷静下来。</w:t>
+      </w:r>
+    </w:p>
+    <w:p>
+      <w:pPr>
+        <w:pStyle w:val="a0"/>
+      </w:pPr>
+      <w:r>
+        <w:t xml:space="preserve">“</w:t>
+      </w:r>
+      <w:r>
+        <w:t xml:space="preserve">那么，事不宜迟。我们明天就出发！</w:t>
+      </w:r>
+      <w:r>
+        <w:t xml:space="preserve">”</w:t>
+      </w:r>
+      <w:r>
+        <w:t xml:space="preserve">橡果木说道，眼中闪烁着复仇的火焰。</w:t>
+      </w:r>
+    </w:p>
+    <w:p>
+      <w:pPr>
+        <w:pStyle w:val="a0"/>
+      </w:pPr>
+      <w:r>
+        <w:t xml:space="preserve">“</w:t>
+      </w:r>
+      <w:r>
+        <w:t xml:space="preserve">吼吼吼，当然，不过，启程前，我们需要好好的准备下。</w:t>
+      </w:r>
+      <w:r>
+        <w:t xml:space="preserve">”</w:t>
+      </w:r>
+      <w:r>
+        <w:t xml:space="preserve">说着，他看向在一旁毫无准备的库克。</w:t>
+      </w:r>
+    </w:p>
+    <w:p>
+      <w:pPr>
+        <w:pStyle w:val="a0"/>
+      </w:pPr>
+      <w:r>
+        <w:t xml:space="preserve">剩下的事情只能交给库克指挥，因为他的储藏室只有他自己最熟悉。经过多年的建设，改造，拓展，他的储藏室已经变成一座五米深的地堡，各个仓室纵横交错，如果埋头在里面穿梭很容易迷路。他让矮人搬出足够的食物，当然还有各种酒。睡觉前，又做了顿丰盛的夜宵，最后几个矮人被安排在普通客房里。甘道夫则没等夜宵结束就离开了，出门前约好第二天出发的时间。</w:t>
+      </w:r>
+    </w:p>
+    <w:p>
+      <w:pPr>
+        <w:pStyle w:val="a0"/>
+      </w:pPr>
+      <w:r>
+        <w:t xml:space="preserve">忙了一天，库克终于能在他温馨的小床上舒展一下。他脑子很乱，还一时无法消化今天听到的消息。一开始，他还满怀信心，期待着第二天九人的冒险之旅，什么矮人，恶龙，宝藏，甘道夫（巫师），西方恶灵，甚至他杜撰出来的恶狼在他脑子里一波一波的出场，让他目不暇接。突然之间，他意识到一个事实，这是他第一次考虑到的，这就是“我会死在这次冒险里”。没错，当库克意识到这点的时候，他又吓得全身打摆，去厨房拿酒的路上不止一次的跌倒（这是从未出现过的状况）。最后，他在半瓶纯酿白酒的麻醉下，才慢慢的闭上眼睛。</w:t>
+      </w:r>
+    </w:p>
     <w:bookmarkEnd w:id="24"/>
+    <w:bookmarkEnd w:id="25"/>
     <w:sectPr>
       <w:pgSz w:h="15840" w:w="12240"/>
       <w:pgMar w:bottom="1440" w:footer="720" w:gutter="0" w:header="720" w:left="1800" w:right="1800" w:top="1440"/>

</xml_diff>